<commit_message>
Add random landscape generation.
</commit_message>
<xml_diff>
--- a/Génie Logiciel/Sprints/Sprint_2.docx
+++ b/Génie Logiciel/Sprints/Sprint_2.docx
@@ -74,45 +74,8 @@
       <w:r>
         <w:t xml:space="preserve">: </w:t>
       </w:r>
-      <w:proofErr w:type="spellStart"/>
-      <w:r>
-        <w:t>Générer</w:t>
-      </w:r>
-      <w:proofErr w:type="spellEnd"/>
-      <w:r>
-        <w:t xml:space="preserve"> </w:t>
-      </w:r>
-      <w:proofErr w:type="gramStart"/>
-      <w:r>
-        <w:t>un</w:t>
-      </w:r>
-      <w:proofErr w:type="gramEnd"/>
-      <w:r>
-        <w:t xml:space="preserve"> </w:t>
-      </w:r>
-      <w:proofErr w:type="spellStart"/>
-      <w:r>
-        <w:t>environnement</w:t>
-      </w:r>
-      <w:proofErr w:type="spellEnd"/>
-      <w:r>
-        <w:t xml:space="preserve"> </w:t>
-      </w:r>
-      <w:proofErr w:type="spellStart"/>
-      <w:r>
-        <w:t>réaliste</w:t>
-      </w:r>
-      <w:proofErr w:type="spellEnd"/>
-      <w:r>
-        <w:t xml:space="preserve"> </w:t>
-      </w:r>
-      <w:proofErr w:type="spellStart"/>
-      <w:r>
-        <w:t>aléatoirement</w:t>
-      </w:r>
-      <w:proofErr w:type="spellEnd"/>
-      <w:r>
-        <w:t>.</w:t>
+      <w:r>
+        <w:t>Générer un environnement réaliste aléatoirement.</w:t>
       </w:r>
     </w:p>
     <w:p>
@@ -152,7 +115,7 @@
         <w:t>1</w:t>
       </w:r>
       <w:r>
-        <w:t>5</w:t>
+        <w:t>9</w:t>
       </w:r>
       <w:r>
         <w:t>/</w:t>
@@ -196,8 +159,7 @@
     <w:tbl>
       <w:tblPr>
         <w:tblStyle w:val="a"/>
-        <w:tblW w:w="8924" w:type="dxa"/>
-        <w:jc w:val="center"/>
+        <w:tblW w:w="5000" w:type="pct"/>
         <w:tblInd w:w="0" w:type="dxa"/>
         <w:tblBorders>
           <w:top w:val="nil"/>
@@ -207,27 +169,26 @@
           <w:insideH w:val="nil"/>
           <w:insideV w:val="nil"/>
         </w:tblBorders>
-        <w:tblLayout w:type="fixed"/>
         <w:tblLook w:val="0600" w:firstRow="0" w:lastRow="0" w:firstColumn="0" w:lastColumn="0" w:noHBand="1" w:noVBand="1"/>
       </w:tblPr>
       <w:tblGrid>
-        <w:gridCol w:w="1486"/>
-        <w:gridCol w:w="2002"/>
-        <w:gridCol w:w="669"/>
-        <w:gridCol w:w="594"/>
-        <w:gridCol w:w="594"/>
-        <w:gridCol w:w="1193"/>
-        <w:gridCol w:w="1193"/>
-        <w:gridCol w:w="1193"/>
+        <w:gridCol w:w="1444"/>
+        <w:gridCol w:w="1757"/>
+        <w:gridCol w:w="749"/>
+        <w:gridCol w:w="749"/>
+        <w:gridCol w:w="749"/>
+        <w:gridCol w:w="753"/>
+        <w:gridCol w:w="1048"/>
+        <w:gridCol w:w="1048"/>
+        <w:gridCol w:w="1047"/>
       </w:tblGrid>
       <w:tr>
         <w:trPr>
           <w:trHeight w:val="280"/>
-          <w:jc w:val="center"/>
         </w:trPr>
         <w:tc>
           <w:tcPr>
-            <w:tcW w:w="1486" w:type="dxa"/>
+            <w:tcW w:w="772" w:type="pct"/>
             <w:tcBorders>
               <w:top w:val="single" w:sz="6" w:space="0" w:color="000000"/>
               <w:left w:val="single" w:sz="6" w:space="0" w:color="000000"/>
@@ -264,7 +225,7 @@
         </w:tc>
         <w:tc>
           <w:tcPr>
-            <w:tcW w:w="2002" w:type="dxa"/>
+            <w:tcW w:w="940" w:type="pct"/>
             <w:tcBorders>
               <w:top w:val="single" w:sz="6" w:space="0" w:color="000000"/>
               <w:left w:val="single" w:sz="6" w:space="0" w:color="000000"/>
@@ -289,7 +250,6 @@
                 <w:szCs w:val="20"/>
               </w:rPr>
             </w:pPr>
-            <w:proofErr w:type="spellStart"/>
             <w:r>
               <w:rPr>
                 <w:color w:val="FFFFFF"/>
@@ -298,12 +258,11 @@
               </w:rPr>
               <w:t>Tâches</w:t>
             </w:r>
-            <w:proofErr w:type="spellEnd"/>
-          </w:p>
-        </w:tc>
-        <w:tc>
-          <w:tcPr>
-            <w:tcW w:w="669" w:type="dxa"/>
+          </w:p>
+        </w:tc>
+        <w:tc>
+          <w:tcPr>
+            <w:tcW w:w="401" w:type="pct"/>
             <w:tcBorders>
               <w:top w:val="single" w:sz="6" w:space="0" w:color="000000"/>
               <w:left w:val="single" w:sz="6" w:space="0" w:color="000000"/>
@@ -334,13 +293,31 @@
                 <w:sz w:val="20"/>
                 <w:szCs w:val="20"/>
               </w:rPr>
-              <w:t>jour 1-3</w:t>
-            </w:r>
-          </w:p>
-        </w:tc>
-        <w:tc>
-          <w:tcPr>
-            <w:tcW w:w="594" w:type="dxa"/>
+              <w:t xml:space="preserve">jour </w:t>
+            </w:r>
+          </w:p>
+          <w:p>
+            <w:pPr>
+              <w:jc w:val="center"/>
+              <w:rPr>
+                <w:color w:val="FFFFFF"/>
+                <w:sz w:val="20"/>
+                <w:szCs w:val="20"/>
+              </w:rPr>
+            </w:pPr>
+            <w:r>
+              <w:rPr>
+                <w:color w:val="FFFFFF"/>
+                <w:sz w:val="20"/>
+                <w:szCs w:val="20"/>
+              </w:rPr>
+              <w:t>1-3</w:t>
+            </w:r>
+          </w:p>
+        </w:tc>
+        <w:tc>
+          <w:tcPr>
+            <w:tcW w:w="401" w:type="pct"/>
             <w:tcBorders>
               <w:top w:val="single" w:sz="6" w:space="0" w:color="000000"/>
               <w:left w:val="single" w:sz="6" w:space="0" w:color="000000"/>
@@ -371,13 +348,31 @@
                 <w:sz w:val="20"/>
                 <w:szCs w:val="20"/>
               </w:rPr>
-              <w:t>jour 4-6</w:t>
-            </w:r>
-          </w:p>
-        </w:tc>
-        <w:tc>
-          <w:tcPr>
-            <w:tcW w:w="594" w:type="dxa"/>
+              <w:t xml:space="preserve">jour </w:t>
+            </w:r>
+          </w:p>
+          <w:p>
+            <w:pPr>
+              <w:jc w:val="center"/>
+              <w:rPr>
+                <w:color w:val="FFFFFF"/>
+                <w:sz w:val="20"/>
+                <w:szCs w:val="20"/>
+              </w:rPr>
+            </w:pPr>
+            <w:r>
+              <w:rPr>
+                <w:color w:val="FFFFFF"/>
+                <w:sz w:val="20"/>
+                <w:szCs w:val="20"/>
+              </w:rPr>
+              <w:t>4-6</w:t>
+            </w:r>
+          </w:p>
+        </w:tc>
+        <w:tc>
+          <w:tcPr>
+            <w:tcW w:w="401" w:type="pct"/>
             <w:tcBorders>
               <w:top w:val="single" w:sz="6" w:space="0" w:color="000000"/>
               <w:left w:val="single" w:sz="6" w:space="0" w:color="000000"/>
@@ -408,13 +403,31 @@
                 <w:sz w:val="20"/>
                 <w:szCs w:val="20"/>
               </w:rPr>
-              <w:t>jour 7-9</w:t>
-            </w:r>
-          </w:p>
-        </w:tc>
-        <w:tc>
-          <w:tcPr>
-            <w:tcW w:w="1193" w:type="dxa"/>
+              <w:t xml:space="preserve">jour </w:t>
+            </w:r>
+          </w:p>
+          <w:p>
+            <w:pPr>
+              <w:jc w:val="center"/>
+              <w:rPr>
+                <w:color w:val="FFFFFF"/>
+                <w:sz w:val="20"/>
+                <w:szCs w:val="20"/>
+              </w:rPr>
+            </w:pPr>
+            <w:r>
+              <w:rPr>
+                <w:color w:val="FFFFFF"/>
+                <w:sz w:val="20"/>
+                <w:szCs w:val="20"/>
+              </w:rPr>
+              <w:t>7-9</w:t>
+            </w:r>
+          </w:p>
+        </w:tc>
+        <w:tc>
+          <w:tcPr>
+            <w:tcW w:w="403" w:type="pct"/>
             <w:tcBorders>
               <w:top w:val="single" w:sz="6" w:space="0" w:color="000000"/>
               <w:left w:val="single" w:sz="6" w:space="0" w:color="000000"/>
@@ -422,13 +435,6 @@
               <w:right w:val="single" w:sz="6" w:space="0" w:color="000000"/>
             </w:tcBorders>
             <w:shd w:val="clear" w:color="auto" w:fill="64B2DF"/>
-            <w:tcMar>
-              <w:top w:w="60" w:type="dxa"/>
-              <w:left w:w="60" w:type="dxa"/>
-              <w:bottom w:w="60" w:type="dxa"/>
-              <w:right w:w="60" w:type="dxa"/>
-            </w:tcMar>
-            <w:vAlign w:val="center"/>
           </w:tcPr>
           <w:p>
             <w:pPr>
@@ -439,39 +445,56 @@
                 <w:szCs w:val="20"/>
               </w:rPr>
             </w:pPr>
-            <w:proofErr w:type="spellStart"/>
             <w:r>
               <w:rPr>
                 <w:color w:val="FFFFFF"/>
                 <w:sz w:val="20"/>
                 <w:szCs w:val="20"/>
               </w:rPr>
-              <w:t>En</w:t>
-            </w:r>
-            <w:proofErr w:type="spellEnd"/>
-            <w:r>
+              <w:t>jour 10-13</w:t>
+            </w:r>
+          </w:p>
+        </w:tc>
+        <w:tc>
+          <w:tcPr>
+            <w:tcW w:w="561" w:type="pct"/>
+            <w:tcBorders>
+              <w:top w:val="single" w:sz="6" w:space="0" w:color="000000"/>
+              <w:left w:val="single" w:sz="6" w:space="0" w:color="000000"/>
+              <w:bottom w:val="single" w:sz="6" w:space="0" w:color="000000"/>
+              <w:right w:val="single" w:sz="6" w:space="0" w:color="000000"/>
+            </w:tcBorders>
+            <w:shd w:val="clear" w:color="auto" w:fill="64B2DF"/>
+            <w:tcMar>
+              <w:top w:w="60" w:type="dxa"/>
+              <w:left w:w="60" w:type="dxa"/>
+              <w:bottom w:w="60" w:type="dxa"/>
+              <w:right w:w="60" w:type="dxa"/>
+            </w:tcMar>
+            <w:vAlign w:val="center"/>
+          </w:tcPr>
+          <w:p>
+            <w:pPr>
+              <w:jc w:val="center"/>
               <w:rPr>
                 <w:color w:val="FFFFFF"/>
                 <w:sz w:val="20"/>
                 <w:szCs w:val="20"/>
               </w:rPr>
-              <w:t xml:space="preserve"> </w:t>
-            </w:r>
-            <w:proofErr w:type="spellStart"/>
+            </w:pPr>
             <w:r>
               <w:rPr>
                 <w:color w:val="FFFFFF"/>
                 <w:sz w:val="20"/>
                 <w:szCs w:val="20"/>
               </w:rPr>
-              <w:t>attente</w:t>
-            </w:r>
-            <w:proofErr w:type="spellEnd"/>
-          </w:p>
-        </w:tc>
-        <w:tc>
-          <w:tcPr>
-            <w:tcW w:w="1193" w:type="dxa"/>
+              <w:t>En attente</w:t>
+            </w:r>
+          </w:p>
+        </w:tc>
+        <w:tc>
+          <w:tcPr>
+            <w:tcW w:w="561" w:type="pct"/>
             <w:tcBorders>
               <w:top w:val="single" w:sz="6" w:space="0" w:color="000000"/>
               <w:left w:val="single" w:sz="6" w:space="0" w:color="000000"/>
@@ -496,7 +519,6 @@
                 <w:szCs w:val="20"/>
               </w:rPr>
             </w:pPr>
-            <w:proofErr w:type="spellStart"/>
             <w:r>
               <w:rPr>
                 <w:color w:val="FFFFFF"/>
@@ -505,12 +527,11 @@
               </w:rPr>
               <w:t>Prête</w:t>
             </w:r>
-            <w:proofErr w:type="spellEnd"/>
-          </w:p>
-        </w:tc>
-        <w:tc>
-          <w:tcPr>
-            <w:tcW w:w="1193" w:type="dxa"/>
+          </w:p>
+        </w:tc>
+        <w:tc>
+          <w:tcPr>
+            <w:tcW w:w="561" w:type="pct"/>
             <w:tcBorders>
               <w:top w:val="single" w:sz="6" w:space="0" w:color="000000"/>
               <w:left w:val="single" w:sz="6" w:space="0" w:color="000000"/>
@@ -535,7 +556,6 @@
                 <w:szCs w:val="20"/>
               </w:rPr>
             </w:pPr>
-            <w:proofErr w:type="spellStart"/>
             <w:r>
               <w:rPr>
                 <w:color w:val="FFFFFF"/>
@@ -544,18 +564,16 @@
               </w:rPr>
               <w:t>Terminée</w:t>
             </w:r>
-            <w:proofErr w:type="spellEnd"/>
           </w:p>
         </w:tc>
       </w:tr>
       <w:tr>
         <w:trPr>
           <w:trHeight w:val="600"/>
-          <w:jc w:val="center"/>
         </w:trPr>
         <w:tc>
           <w:tcPr>
-            <w:tcW w:w="1486" w:type="dxa"/>
+            <w:tcW w:w="772" w:type="pct"/>
             <w:vMerge w:val="restart"/>
             <w:tcBorders>
               <w:top w:val="single" w:sz="6" w:space="0" w:color="000000"/>
@@ -580,111 +598,19 @@
                 <w:szCs w:val="20"/>
               </w:rPr>
             </w:pPr>
-            <w:proofErr w:type="spellStart"/>
             <w:r>
               <w:rPr>
                 <w:color w:val="367DA2"/>
                 <w:sz w:val="20"/>
                 <w:szCs w:val="20"/>
               </w:rPr>
-              <w:t>L’utilisateur</w:t>
-            </w:r>
-            <w:proofErr w:type="spellEnd"/>
-            <w:r>
-              <w:rPr>
-                <w:color w:val="367DA2"/>
-                <w:sz w:val="20"/>
-                <w:szCs w:val="20"/>
-              </w:rPr>
-              <w:t xml:space="preserve"> </w:t>
-            </w:r>
-            <w:proofErr w:type="spellStart"/>
-            <w:r>
-              <w:rPr>
-                <w:color w:val="367DA2"/>
-                <w:sz w:val="20"/>
-                <w:szCs w:val="20"/>
-              </w:rPr>
-              <w:t>veut</w:t>
-            </w:r>
-            <w:proofErr w:type="spellEnd"/>
-            <w:r>
-              <w:rPr>
-                <w:color w:val="367DA2"/>
-                <w:sz w:val="20"/>
-                <w:szCs w:val="20"/>
-              </w:rPr>
-              <w:t xml:space="preserve"> </w:t>
-            </w:r>
-            <w:proofErr w:type="spellStart"/>
-            <w:r>
-              <w:rPr>
-                <w:color w:val="367DA2"/>
-                <w:sz w:val="20"/>
-                <w:szCs w:val="20"/>
-              </w:rPr>
-              <w:t>voir</w:t>
-            </w:r>
-            <w:proofErr w:type="spellEnd"/>
-            <w:r>
-              <w:rPr>
-                <w:color w:val="367DA2"/>
-                <w:sz w:val="20"/>
-                <w:szCs w:val="20"/>
-              </w:rPr>
-              <w:t xml:space="preserve"> un </w:t>
-            </w:r>
-            <w:proofErr w:type="spellStart"/>
-            <w:r>
-              <w:rPr>
-                <w:color w:val="367DA2"/>
-                <w:sz w:val="20"/>
-                <w:szCs w:val="20"/>
-              </w:rPr>
-              <w:t>environnement</w:t>
-            </w:r>
-            <w:proofErr w:type="spellEnd"/>
-            <w:r>
-              <w:rPr>
-                <w:color w:val="367DA2"/>
-                <w:sz w:val="20"/>
-                <w:szCs w:val="20"/>
-              </w:rPr>
-              <w:t xml:space="preserve"> </w:t>
-            </w:r>
-            <w:proofErr w:type="spellStart"/>
-            <w:r>
-              <w:rPr>
-                <w:color w:val="367DA2"/>
-                <w:sz w:val="20"/>
-                <w:szCs w:val="20"/>
-              </w:rPr>
-              <w:t>généré</w:t>
-            </w:r>
-            <w:proofErr w:type="spellEnd"/>
-            <w:r>
-              <w:rPr>
-                <w:color w:val="367DA2"/>
-                <w:sz w:val="20"/>
-                <w:szCs w:val="20"/>
-              </w:rPr>
-              <w:t xml:space="preserve"> </w:t>
-            </w:r>
-            <w:proofErr w:type="spellStart"/>
-            <w:r>
-              <w:rPr>
-                <w:color w:val="367DA2"/>
-                <w:sz w:val="20"/>
-                <w:szCs w:val="20"/>
-              </w:rPr>
-              <w:t>aléatoirement</w:t>
-            </w:r>
-            <w:proofErr w:type="spellEnd"/>
-          </w:p>
-        </w:tc>
-        <w:tc>
-          <w:tcPr>
-            <w:tcW w:w="2002" w:type="dxa"/>
+              <w:t>L’utilisateur veut voir un environnement généré aléatoirement</w:t>
+            </w:r>
+          </w:p>
+        </w:tc>
+        <w:tc>
+          <w:tcPr>
+            <w:tcW w:w="940" w:type="pct"/>
             <w:tcBorders>
               <w:top w:val="single" w:sz="6" w:space="0" w:color="000000"/>
               <w:left w:val="single" w:sz="6" w:space="0" w:color="000000"/>
@@ -706,47 +632,22 @@
               <w:spacing w:line="240" w:lineRule="auto"/>
               <w:jc w:val="center"/>
               <w:rPr>
-                <w:sz w:val="18"/>
-                <w:szCs w:val="18"/>
-              </w:rPr>
-            </w:pPr>
-            <w:r>
-              <w:rPr>
-                <w:sz w:val="18"/>
-                <w:szCs w:val="18"/>
-              </w:rPr>
-              <w:t xml:space="preserve">Coder un </w:t>
-            </w:r>
-            <w:proofErr w:type="spellStart"/>
-            <w:r>
-              <w:rPr>
-                <w:sz w:val="18"/>
-                <w:szCs w:val="18"/>
-              </w:rPr>
-              <w:t>filtre</w:t>
-            </w:r>
-            <w:proofErr w:type="spellEnd"/>
-            <w:r>
-              <w:rPr>
-                <w:sz w:val="18"/>
-                <w:szCs w:val="18"/>
-              </w:rPr>
-              <w:t xml:space="preserve"> de </w:t>
-            </w:r>
-            <w:proofErr w:type="spellStart"/>
-            <w:r>
-              <w:rPr>
-                <w:sz w:val="18"/>
-                <w:szCs w:val="18"/>
-              </w:rPr>
-              <w:t>Perlin</w:t>
-            </w:r>
-            <w:proofErr w:type="spellEnd"/>
-          </w:p>
-        </w:tc>
-        <w:tc>
-          <w:tcPr>
-            <w:tcW w:w="669" w:type="dxa"/>
+                <w:sz w:val="20"/>
+                <w:szCs w:val="20"/>
+              </w:rPr>
+            </w:pPr>
+            <w:r>
+              <w:rPr>
+                <w:sz w:val="20"/>
+                <w:szCs w:val="20"/>
+              </w:rPr>
+              <w:t>Coder un filtre de Perlin</w:t>
+            </w:r>
+          </w:p>
+        </w:tc>
+        <w:tc>
+          <w:tcPr>
+            <w:tcW w:w="401" w:type="pct"/>
             <w:tcBorders>
               <w:top w:val="single" w:sz="6" w:space="0" w:color="000000"/>
               <w:left w:val="single" w:sz="6" w:space="0" w:color="000000"/>
@@ -781,7 +682,7 @@
         </w:tc>
         <w:tc>
           <w:tcPr>
-            <w:tcW w:w="594" w:type="dxa"/>
+            <w:tcW w:w="401" w:type="pct"/>
             <w:tcBorders>
               <w:top w:val="single" w:sz="6" w:space="0" w:color="000000"/>
               <w:left w:val="single" w:sz="6" w:space="0" w:color="000000"/>
@@ -816,7 +717,7 @@
         </w:tc>
         <w:tc>
           <w:tcPr>
-            <w:tcW w:w="594" w:type="dxa"/>
+            <w:tcW w:w="401" w:type="pct"/>
             <w:tcBorders>
               <w:top w:val="single" w:sz="6" w:space="0" w:color="000000"/>
               <w:left w:val="single" w:sz="6" w:space="0" w:color="000000"/>
@@ -851,59 +752,85 @@
         </w:tc>
         <w:tc>
           <w:tcPr>
-            <w:tcW w:w="1193" w:type="dxa"/>
-            <w:tcBorders>
-              <w:top w:val="single" w:sz="6" w:space="0" w:color="000000"/>
-              <w:left w:val="single" w:sz="6" w:space="0" w:color="000000"/>
-              <w:bottom w:val="single" w:sz="6" w:space="0" w:color="000000"/>
-              <w:right w:val="single" w:sz="6" w:space="0" w:color="000000"/>
-            </w:tcBorders>
-            <w:shd w:val="clear" w:color="auto" w:fill="FFFFFF"/>
-            <w:tcMar>
-              <w:top w:w="60" w:type="dxa"/>
-              <w:left w:w="60" w:type="dxa"/>
-              <w:bottom w:w="60" w:type="dxa"/>
-              <w:right w:w="60" w:type="dxa"/>
-            </w:tcMar>
-            <w:vAlign w:val="center"/>
-          </w:tcPr>
-          <w:p>
-            <w:pPr>
-              <w:jc w:val="center"/>
-            </w:pPr>
-          </w:p>
-        </w:tc>
-        <w:tc>
-          <w:tcPr>
-            <w:tcW w:w="1193" w:type="dxa"/>
-            <w:tcBorders>
-              <w:top w:val="single" w:sz="6" w:space="0" w:color="000000"/>
-              <w:left w:val="single" w:sz="6" w:space="0" w:color="000000"/>
-              <w:bottom w:val="single" w:sz="6" w:space="0" w:color="000000"/>
-              <w:right w:val="single" w:sz="6" w:space="0" w:color="000000"/>
-            </w:tcBorders>
-            <w:shd w:val="clear" w:color="auto" w:fill="FFFFFF"/>
-            <w:tcMar>
-              <w:top w:w="60" w:type="dxa"/>
-              <w:left w:w="60" w:type="dxa"/>
-              <w:bottom w:w="60" w:type="dxa"/>
-              <w:right w:w="60" w:type="dxa"/>
-            </w:tcMar>
-            <w:vAlign w:val="center"/>
-          </w:tcPr>
-          <w:p>
-            <w:pPr>
-              <w:jc w:val="center"/>
-              <w:rPr>
-                <w:sz w:val="20"/>
-                <w:szCs w:val="20"/>
-              </w:rPr>
-            </w:pPr>
-          </w:p>
-        </w:tc>
-        <w:tc>
-          <w:tcPr>
-            <w:tcW w:w="1193" w:type="dxa"/>
+            <w:tcW w:w="403" w:type="pct"/>
+            <w:tcBorders>
+              <w:top w:val="single" w:sz="6" w:space="0" w:color="000000"/>
+              <w:left w:val="single" w:sz="6" w:space="0" w:color="000000"/>
+              <w:bottom w:val="single" w:sz="6" w:space="0" w:color="000000"/>
+              <w:right w:val="single" w:sz="6" w:space="0" w:color="000000"/>
+            </w:tcBorders>
+            <w:shd w:val="clear" w:color="auto" w:fill="FFFFFF"/>
+            <w:vAlign w:val="center"/>
+          </w:tcPr>
+          <w:p>
+            <w:pPr>
+              <w:jc w:val="center"/>
+              <w:rPr>
+                <w:sz w:val="20"/>
+                <w:szCs w:val="20"/>
+              </w:rPr>
+            </w:pPr>
+          </w:p>
+        </w:tc>
+        <w:tc>
+          <w:tcPr>
+            <w:tcW w:w="561" w:type="pct"/>
+            <w:tcBorders>
+              <w:top w:val="single" w:sz="6" w:space="0" w:color="000000"/>
+              <w:left w:val="single" w:sz="6" w:space="0" w:color="000000"/>
+              <w:bottom w:val="single" w:sz="6" w:space="0" w:color="000000"/>
+              <w:right w:val="single" w:sz="6" w:space="0" w:color="000000"/>
+            </w:tcBorders>
+            <w:shd w:val="clear" w:color="auto" w:fill="FFFFFF"/>
+            <w:tcMar>
+              <w:top w:w="60" w:type="dxa"/>
+              <w:left w:w="60" w:type="dxa"/>
+              <w:bottom w:w="60" w:type="dxa"/>
+              <w:right w:w="60" w:type="dxa"/>
+            </w:tcMar>
+            <w:vAlign w:val="center"/>
+          </w:tcPr>
+          <w:p>
+            <w:pPr>
+              <w:jc w:val="center"/>
+              <w:rPr>
+                <w:sz w:val="20"/>
+                <w:szCs w:val="20"/>
+              </w:rPr>
+            </w:pPr>
+          </w:p>
+        </w:tc>
+        <w:tc>
+          <w:tcPr>
+            <w:tcW w:w="561" w:type="pct"/>
+            <w:tcBorders>
+              <w:top w:val="single" w:sz="6" w:space="0" w:color="000000"/>
+              <w:left w:val="single" w:sz="6" w:space="0" w:color="000000"/>
+              <w:bottom w:val="single" w:sz="6" w:space="0" w:color="000000"/>
+              <w:right w:val="single" w:sz="6" w:space="0" w:color="000000"/>
+            </w:tcBorders>
+            <w:shd w:val="clear" w:color="auto" w:fill="FFFFFF"/>
+            <w:tcMar>
+              <w:top w:w="60" w:type="dxa"/>
+              <w:left w:w="60" w:type="dxa"/>
+              <w:bottom w:w="60" w:type="dxa"/>
+              <w:right w:w="60" w:type="dxa"/>
+            </w:tcMar>
+            <w:vAlign w:val="center"/>
+          </w:tcPr>
+          <w:p>
+            <w:pPr>
+              <w:jc w:val="center"/>
+              <w:rPr>
+                <w:sz w:val="20"/>
+                <w:szCs w:val="20"/>
+              </w:rPr>
+            </w:pPr>
+          </w:p>
+        </w:tc>
+        <w:tc>
+          <w:tcPr>
+            <w:tcW w:w="561" w:type="pct"/>
             <w:tcBorders>
               <w:top w:val="single" w:sz="6" w:space="0" w:color="000000"/>
               <w:left w:val="single" w:sz="6" w:space="0" w:color="000000"/>
@@ -940,11 +867,10 @@
       <w:tr>
         <w:trPr>
           <w:trHeight w:val="440"/>
-          <w:jc w:val="center"/>
         </w:trPr>
         <w:tc>
           <w:tcPr>
-            <w:tcW w:w="1486" w:type="dxa"/>
+            <w:tcW w:w="772" w:type="pct"/>
             <w:vMerge/>
             <w:tcBorders>
               <w:left w:val="single" w:sz="6" w:space="0" w:color="000000"/>
@@ -962,79 +888,51 @@
           <w:p>
             <w:pPr>
               <w:jc w:val="center"/>
-            </w:pPr>
-          </w:p>
-        </w:tc>
-        <w:tc>
-          <w:tcPr>
-            <w:tcW w:w="2002" w:type="dxa"/>
-            <w:tcBorders>
-              <w:top w:val="single" w:sz="6" w:space="0" w:color="000000"/>
-              <w:left w:val="single" w:sz="6" w:space="0" w:color="000000"/>
-              <w:bottom w:val="single" w:sz="6" w:space="0" w:color="000000"/>
-              <w:right w:val="single" w:sz="6" w:space="0" w:color="000000"/>
-            </w:tcBorders>
-            <w:shd w:val="clear" w:color="auto" w:fill="FFFFFF"/>
-            <w:tcMar>
-              <w:top w:w="60" w:type="dxa"/>
-              <w:left w:w="60" w:type="dxa"/>
-              <w:bottom w:w="60" w:type="dxa"/>
-              <w:right w:w="60" w:type="dxa"/>
-            </w:tcMar>
-            <w:vAlign w:val="center"/>
-          </w:tcPr>
-          <w:p>
-            <w:pPr>
-              <w:jc w:val="center"/>
-              <w:rPr>
-                <w:sz w:val="20"/>
-                <w:szCs w:val="20"/>
-              </w:rPr>
-            </w:pPr>
-            <w:r>
-              <w:rPr>
-                <w:sz w:val="18"/>
-                <w:szCs w:val="18"/>
-              </w:rPr>
-              <w:t xml:space="preserve">Coder la </w:t>
-            </w:r>
-            <w:proofErr w:type="spellStart"/>
-            <w:r>
-              <w:rPr>
-                <w:sz w:val="18"/>
-                <w:szCs w:val="18"/>
-              </w:rPr>
-              <w:t>génération</w:t>
-            </w:r>
-            <w:proofErr w:type="spellEnd"/>
-            <w:r>
-              <w:rPr>
-                <w:sz w:val="18"/>
-                <w:szCs w:val="18"/>
-              </w:rPr>
-              <w:t xml:space="preserve"> </w:t>
-            </w:r>
-            <w:proofErr w:type="spellStart"/>
-            <w:r>
-              <w:rPr>
-                <w:sz w:val="18"/>
-                <w:szCs w:val="18"/>
-              </w:rPr>
-              <w:t>aléatoire</w:t>
-            </w:r>
-            <w:proofErr w:type="spellEnd"/>
-            <w:r>
-              <w:rPr>
-                <w:sz w:val="18"/>
-                <w:szCs w:val="18"/>
-              </w:rPr>
-              <w:t xml:space="preserve"> de biome</w:t>
-            </w:r>
-          </w:p>
-        </w:tc>
-        <w:tc>
-          <w:tcPr>
-            <w:tcW w:w="669" w:type="dxa"/>
+              <w:rPr>
+                <w:sz w:val="20"/>
+                <w:szCs w:val="20"/>
+              </w:rPr>
+            </w:pPr>
+          </w:p>
+        </w:tc>
+        <w:tc>
+          <w:tcPr>
+            <w:tcW w:w="940" w:type="pct"/>
+            <w:tcBorders>
+              <w:top w:val="single" w:sz="6" w:space="0" w:color="000000"/>
+              <w:left w:val="single" w:sz="6" w:space="0" w:color="000000"/>
+              <w:bottom w:val="single" w:sz="6" w:space="0" w:color="000000"/>
+              <w:right w:val="single" w:sz="6" w:space="0" w:color="000000"/>
+            </w:tcBorders>
+            <w:shd w:val="clear" w:color="auto" w:fill="FFFFFF"/>
+            <w:tcMar>
+              <w:top w:w="60" w:type="dxa"/>
+              <w:left w:w="60" w:type="dxa"/>
+              <w:bottom w:w="60" w:type="dxa"/>
+              <w:right w:w="60" w:type="dxa"/>
+            </w:tcMar>
+            <w:vAlign w:val="center"/>
+          </w:tcPr>
+          <w:p>
+            <w:pPr>
+              <w:jc w:val="center"/>
+              <w:rPr>
+                <w:sz w:val="20"/>
+                <w:szCs w:val="20"/>
+              </w:rPr>
+            </w:pPr>
+            <w:r>
+              <w:rPr>
+                <w:sz w:val="20"/>
+                <w:szCs w:val="20"/>
+              </w:rPr>
+              <w:t>Coder la génération aléatoire de biome</w:t>
+            </w:r>
+          </w:p>
+        </w:tc>
+        <w:tc>
+          <w:tcPr>
+            <w:tcW w:w="401" w:type="pct"/>
             <w:tcBorders>
               <w:top w:val="single" w:sz="6" w:space="0" w:color="000000"/>
               <w:left w:val="single" w:sz="6" w:space="0" w:color="000000"/>
@@ -1069,7 +967,7 @@
         </w:tc>
         <w:tc>
           <w:tcPr>
-            <w:tcW w:w="594" w:type="dxa"/>
+            <w:tcW w:w="401" w:type="pct"/>
             <w:tcBorders>
               <w:top w:val="single" w:sz="6" w:space="0" w:color="000000"/>
               <w:left w:val="single" w:sz="6" w:space="0" w:color="000000"/>
@@ -1104,7 +1002,7 @@
         </w:tc>
         <w:tc>
           <w:tcPr>
-            <w:tcW w:w="594" w:type="dxa"/>
+            <w:tcW w:w="401" w:type="pct"/>
             <w:tcBorders>
               <w:top w:val="single" w:sz="6" w:space="0" w:color="000000"/>
               <w:left w:val="single" w:sz="6" w:space="0" w:color="000000"/>
@@ -1139,31 +1037,57 @@
         </w:tc>
         <w:tc>
           <w:tcPr>
-            <w:tcW w:w="1193" w:type="dxa"/>
-            <w:tcBorders>
-              <w:top w:val="single" w:sz="6" w:space="0" w:color="000000"/>
-              <w:left w:val="single" w:sz="6" w:space="0" w:color="000000"/>
-              <w:bottom w:val="single" w:sz="6" w:space="0" w:color="000000"/>
-              <w:right w:val="single" w:sz="6" w:space="0" w:color="000000"/>
-            </w:tcBorders>
-            <w:shd w:val="clear" w:color="auto" w:fill="FFFFFF"/>
-            <w:tcMar>
-              <w:top w:w="60" w:type="dxa"/>
-              <w:left w:w="60" w:type="dxa"/>
-              <w:bottom w:w="60" w:type="dxa"/>
-              <w:right w:w="60" w:type="dxa"/>
-            </w:tcMar>
-            <w:vAlign w:val="center"/>
-          </w:tcPr>
-          <w:p>
-            <w:pPr>
-              <w:jc w:val="center"/>
-            </w:pPr>
-          </w:p>
-        </w:tc>
-        <w:tc>
-          <w:tcPr>
-            <w:tcW w:w="1193" w:type="dxa"/>
+            <w:tcW w:w="403" w:type="pct"/>
+            <w:tcBorders>
+              <w:top w:val="single" w:sz="6" w:space="0" w:color="000000"/>
+              <w:left w:val="single" w:sz="6" w:space="0" w:color="000000"/>
+              <w:bottom w:val="single" w:sz="6" w:space="0" w:color="000000"/>
+              <w:right w:val="single" w:sz="6" w:space="0" w:color="000000"/>
+            </w:tcBorders>
+            <w:shd w:val="clear" w:color="auto" w:fill="FFFFFF"/>
+            <w:vAlign w:val="center"/>
+          </w:tcPr>
+          <w:p>
+            <w:pPr>
+              <w:jc w:val="center"/>
+              <w:rPr>
+                <w:sz w:val="20"/>
+                <w:szCs w:val="20"/>
+              </w:rPr>
+            </w:pPr>
+          </w:p>
+        </w:tc>
+        <w:tc>
+          <w:tcPr>
+            <w:tcW w:w="561" w:type="pct"/>
+            <w:tcBorders>
+              <w:top w:val="single" w:sz="6" w:space="0" w:color="000000"/>
+              <w:left w:val="single" w:sz="6" w:space="0" w:color="000000"/>
+              <w:bottom w:val="single" w:sz="6" w:space="0" w:color="000000"/>
+              <w:right w:val="single" w:sz="6" w:space="0" w:color="000000"/>
+            </w:tcBorders>
+            <w:shd w:val="clear" w:color="auto" w:fill="FFFFFF"/>
+            <w:tcMar>
+              <w:top w:w="60" w:type="dxa"/>
+              <w:left w:w="60" w:type="dxa"/>
+              <w:bottom w:w="60" w:type="dxa"/>
+              <w:right w:w="60" w:type="dxa"/>
+            </w:tcMar>
+            <w:vAlign w:val="center"/>
+          </w:tcPr>
+          <w:p>
+            <w:pPr>
+              <w:jc w:val="center"/>
+              <w:rPr>
+                <w:sz w:val="20"/>
+                <w:szCs w:val="20"/>
+              </w:rPr>
+            </w:pPr>
+          </w:p>
+        </w:tc>
+        <w:tc>
+          <w:tcPr>
+            <w:tcW w:w="561" w:type="pct"/>
             <w:tcBorders>
               <w:top w:val="single" w:sz="6" w:space="0" w:color="000000"/>
               <w:left w:val="single" w:sz="6" w:space="0" w:color="000000"/>
@@ -1198,7 +1122,7 @@
         </w:tc>
         <w:tc>
           <w:tcPr>
-            <w:tcW w:w="1193" w:type="dxa"/>
+            <w:tcW w:w="561" w:type="pct"/>
             <w:tcBorders>
               <w:top w:val="single" w:sz="6" w:space="0" w:color="000000"/>
               <w:left w:val="single" w:sz="6" w:space="0" w:color="000000"/>
@@ -1228,11 +1152,10 @@
       <w:tr>
         <w:trPr>
           <w:trHeight w:val="600"/>
-          <w:jc w:val="center"/>
         </w:trPr>
         <w:tc>
           <w:tcPr>
-            <w:tcW w:w="1486" w:type="dxa"/>
+            <w:tcW w:w="772" w:type="pct"/>
             <w:vMerge w:val="restart"/>
             <w:tcBorders>
               <w:top w:val="single" w:sz="6" w:space="0" w:color="000000"/>
@@ -1257,171 +1180,54 @@
                 <w:szCs w:val="20"/>
               </w:rPr>
             </w:pPr>
-            <w:proofErr w:type="spellStart"/>
             <w:r>
               <w:rPr>
                 <w:color w:val="367DA2"/>
                 <w:sz w:val="20"/>
                 <w:szCs w:val="20"/>
               </w:rPr>
-              <w:t>L’utilisateur</w:t>
-            </w:r>
-            <w:proofErr w:type="spellEnd"/>
-            <w:r>
-              <w:rPr>
-                <w:color w:val="367DA2"/>
-                <w:sz w:val="20"/>
-                <w:szCs w:val="20"/>
-              </w:rPr>
-              <w:t xml:space="preserve"> </w:t>
-            </w:r>
-            <w:proofErr w:type="spellStart"/>
-            <w:r>
-              <w:rPr>
-                <w:color w:val="367DA2"/>
-                <w:sz w:val="20"/>
-                <w:szCs w:val="20"/>
-              </w:rPr>
-              <w:t>veut</w:t>
-            </w:r>
-            <w:proofErr w:type="spellEnd"/>
-            <w:r>
-              <w:rPr>
-                <w:color w:val="367DA2"/>
-                <w:sz w:val="20"/>
-                <w:szCs w:val="20"/>
-              </w:rPr>
-              <w:t xml:space="preserve"> </w:t>
-            </w:r>
-            <w:proofErr w:type="spellStart"/>
-            <w:r>
-              <w:rPr>
-                <w:color w:val="367DA2"/>
-                <w:sz w:val="20"/>
-                <w:szCs w:val="20"/>
-              </w:rPr>
-              <w:t>voir</w:t>
-            </w:r>
-            <w:proofErr w:type="spellEnd"/>
-            <w:r>
-              <w:rPr>
-                <w:color w:val="367DA2"/>
-                <w:sz w:val="20"/>
-                <w:szCs w:val="20"/>
-              </w:rPr>
-              <w:t xml:space="preserve"> des agents </w:t>
-            </w:r>
-            <w:proofErr w:type="spellStart"/>
-            <w:r>
-              <w:rPr>
-                <w:color w:val="367DA2"/>
-                <w:sz w:val="20"/>
-                <w:szCs w:val="20"/>
-              </w:rPr>
-              <w:t>interagir</w:t>
-            </w:r>
-            <w:proofErr w:type="spellEnd"/>
-            <w:r>
-              <w:rPr>
-                <w:color w:val="367DA2"/>
-                <w:sz w:val="20"/>
-                <w:szCs w:val="20"/>
-              </w:rPr>
-              <w:t xml:space="preserve"> </w:t>
-            </w:r>
-            <w:proofErr w:type="spellStart"/>
-            <w:r>
-              <w:rPr>
-                <w:color w:val="367DA2"/>
-                <w:sz w:val="20"/>
-                <w:szCs w:val="20"/>
-              </w:rPr>
-              <w:t>dans</w:t>
-            </w:r>
-            <w:proofErr w:type="spellEnd"/>
-            <w:r>
-              <w:rPr>
-                <w:color w:val="367DA2"/>
-                <w:sz w:val="20"/>
-                <w:szCs w:val="20"/>
-              </w:rPr>
-              <w:t xml:space="preserve"> un </w:t>
-            </w:r>
-            <w:proofErr w:type="spellStart"/>
-            <w:r>
-              <w:rPr>
-                <w:color w:val="367DA2"/>
-                <w:sz w:val="20"/>
-                <w:szCs w:val="20"/>
-              </w:rPr>
-              <w:t>environnement</w:t>
-            </w:r>
-            <w:proofErr w:type="spellEnd"/>
-          </w:p>
-        </w:tc>
-        <w:tc>
-          <w:tcPr>
-            <w:tcW w:w="2002" w:type="dxa"/>
-            <w:tcBorders>
-              <w:top w:val="single" w:sz="6" w:space="0" w:color="000000"/>
-              <w:left w:val="single" w:sz="6" w:space="0" w:color="000000"/>
-              <w:bottom w:val="single" w:sz="6" w:space="0" w:color="000000"/>
-              <w:right w:val="single" w:sz="6" w:space="0" w:color="000000"/>
-            </w:tcBorders>
-            <w:shd w:val="clear" w:color="auto" w:fill="FFFFFF"/>
-            <w:tcMar>
-              <w:top w:w="60" w:type="dxa"/>
-              <w:left w:w="60" w:type="dxa"/>
-              <w:bottom w:w="60" w:type="dxa"/>
-              <w:right w:w="60" w:type="dxa"/>
-            </w:tcMar>
-            <w:vAlign w:val="center"/>
-          </w:tcPr>
-          <w:p>
-            <w:pPr>
-              <w:jc w:val="center"/>
-              <w:rPr>
-                <w:sz w:val="20"/>
-                <w:szCs w:val="20"/>
-              </w:rPr>
-            </w:pPr>
-            <w:proofErr w:type="spellStart"/>
-            <w:r>
-              <w:rPr>
-                <w:sz w:val="20"/>
-                <w:szCs w:val="20"/>
-              </w:rPr>
-              <w:t>Perfectionner</w:t>
-            </w:r>
-            <w:proofErr w:type="spellEnd"/>
-            <w:r>
-              <w:rPr>
-                <w:sz w:val="20"/>
-                <w:szCs w:val="20"/>
-              </w:rPr>
-              <w:t xml:space="preserve"> le </w:t>
-            </w:r>
-            <w:proofErr w:type="spellStart"/>
-            <w:r>
-              <w:rPr>
-                <w:sz w:val="20"/>
-                <w:szCs w:val="20"/>
-              </w:rPr>
-              <w:t>comportement</w:t>
-            </w:r>
-            <w:proofErr w:type="spellEnd"/>
-            <w:r>
-              <w:rPr>
-                <w:sz w:val="20"/>
-                <w:szCs w:val="20"/>
-              </w:rPr>
-              <w:t xml:space="preserve"> des agents</w:t>
-            </w:r>
-          </w:p>
-        </w:tc>
-        <w:tc>
-          <w:tcPr>
-            <w:tcW w:w="669" w:type="dxa"/>
+              <w:t>L’utilisateur veut voir des agents interagir dans un environnement</w:t>
+            </w:r>
+          </w:p>
+        </w:tc>
+        <w:tc>
+          <w:tcPr>
+            <w:tcW w:w="940" w:type="pct"/>
+            <w:tcBorders>
+              <w:top w:val="single" w:sz="6" w:space="0" w:color="000000"/>
+              <w:left w:val="single" w:sz="6" w:space="0" w:color="000000"/>
+              <w:bottom w:val="single" w:sz="6" w:space="0" w:color="000000"/>
+              <w:right w:val="single" w:sz="6" w:space="0" w:color="000000"/>
+            </w:tcBorders>
+            <w:shd w:val="clear" w:color="auto" w:fill="FFFFFF"/>
+            <w:tcMar>
+              <w:top w:w="60" w:type="dxa"/>
+              <w:left w:w="60" w:type="dxa"/>
+              <w:bottom w:w="60" w:type="dxa"/>
+              <w:right w:w="60" w:type="dxa"/>
+            </w:tcMar>
+            <w:vAlign w:val="center"/>
+          </w:tcPr>
+          <w:p>
+            <w:pPr>
+              <w:jc w:val="center"/>
+              <w:rPr>
+                <w:sz w:val="20"/>
+                <w:szCs w:val="20"/>
+              </w:rPr>
+            </w:pPr>
+            <w:r>
+              <w:rPr>
+                <w:sz w:val="20"/>
+                <w:szCs w:val="20"/>
+              </w:rPr>
+              <w:t>Perfectionner le comportement des agents</w:t>
+            </w:r>
+          </w:p>
+        </w:tc>
+        <w:tc>
+          <w:tcPr>
+            <w:tcW w:w="401" w:type="pct"/>
             <w:tcBorders>
               <w:top w:val="single" w:sz="6" w:space="0" w:color="000000"/>
               <w:left w:val="single" w:sz="6" w:space="0" w:color="000000"/>
@@ -1456,298 +1262,7 @@
         </w:tc>
         <w:tc>
           <w:tcPr>
-            <w:tcW w:w="594" w:type="dxa"/>
-            <w:tcBorders>
-              <w:top w:val="single" w:sz="6" w:space="0" w:color="000000"/>
-              <w:left w:val="single" w:sz="6" w:space="0" w:color="000000"/>
-              <w:bottom w:val="single" w:sz="6" w:space="0" w:color="000000"/>
-              <w:right w:val="single" w:sz="6" w:space="0" w:color="000000"/>
-            </w:tcBorders>
-            <w:shd w:val="clear" w:color="auto" w:fill="FFFFFF"/>
-            <w:tcMar>
-              <w:top w:w="60" w:type="dxa"/>
-              <w:left w:w="60" w:type="dxa"/>
-              <w:bottom w:w="60" w:type="dxa"/>
-              <w:right w:w="60" w:type="dxa"/>
-            </w:tcMar>
-            <w:vAlign w:val="center"/>
-          </w:tcPr>
-          <w:p>
-            <w:pPr>
-              <w:jc w:val="center"/>
-              <w:rPr>
-                <w:sz w:val="20"/>
-                <w:szCs w:val="20"/>
-              </w:rPr>
-            </w:pPr>
-            <w:r>
-              <w:rPr>
-                <w:sz w:val="20"/>
-                <w:szCs w:val="20"/>
-              </w:rPr>
-              <w:t>4</w:t>
-            </w:r>
-          </w:p>
-        </w:tc>
-        <w:tc>
-          <w:tcPr>
-            <w:tcW w:w="594" w:type="dxa"/>
-            <w:tcBorders>
-              <w:top w:val="single" w:sz="6" w:space="0" w:color="000000"/>
-              <w:left w:val="single" w:sz="6" w:space="0" w:color="000000"/>
-              <w:bottom w:val="single" w:sz="6" w:space="0" w:color="000000"/>
-              <w:right w:val="single" w:sz="6" w:space="0" w:color="000000"/>
-            </w:tcBorders>
-            <w:shd w:val="clear" w:color="auto" w:fill="FFFFFF"/>
-            <w:tcMar>
-              <w:top w:w="60" w:type="dxa"/>
-              <w:left w:w="60" w:type="dxa"/>
-              <w:bottom w:w="60" w:type="dxa"/>
-              <w:right w:w="60" w:type="dxa"/>
-            </w:tcMar>
-            <w:vAlign w:val="center"/>
-          </w:tcPr>
-          <w:p>
-            <w:pPr>
-              <w:jc w:val="center"/>
-              <w:rPr>
-                <w:sz w:val="20"/>
-                <w:szCs w:val="20"/>
-              </w:rPr>
-            </w:pPr>
-            <w:r>
-              <w:rPr>
-                <w:sz w:val="20"/>
-                <w:szCs w:val="20"/>
-              </w:rPr>
-              <w:t>4</w:t>
-            </w:r>
-          </w:p>
-        </w:tc>
-        <w:tc>
-          <w:tcPr>
-            <w:tcW w:w="1193" w:type="dxa"/>
-            <w:tcBorders>
-              <w:top w:val="single" w:sz="6" w:space="0" w:color="000000"/>
-              <w:left w:val="single" w:sz="6" w:space="0" w:color="000000"/>
-              <w:bottom w:val="single" w:sz="6" w:space="0" w:color="000000"/>
-              <w:right w:val="single" w:sz="6" w:space="0" w:color="000000"/>
-            </w:tcBorders>
-            <w:shd w:val="clear" w:color="auto" w:fill="FFFFFF"/>
-            <w:tcMar>
-              <w:top w:w="60" w:type="dxa"/>
-              <w:left w:w="60" w:type="dxa"/>
-              <w:bottom w:w="60" w:type="dxa"/>
-              <w:right w:w="60" w:type="dxa"/>
-            </w:tcMar>
-            <w:vAlign w:val="center"/>
-          </w:tcPr>
-          <w:p>
-            <w:pPr>
-              <w:jc w:val="center"/>
-              <w:rPr>
-                <w:sz w:val="20"/>
-                <w:szCs w:val="20"/>
-              </w:rPr>
-            </w:pPr>
-          </w:p>
-        </w:tc>
-        <w:tc>
-          <w:tcPr>
-            <w:tcW w:w="1193" w:type="dxa"/>
-            <w:tcBorders>
-              <w:top w:val="single" w:sz="6" w:space="0" w:color="000000"/>
-              <w:left w:val="single" w:sz="6" w:space="0" w:color="000000"/>
-              <w:bottom w:val="single" w:sz="6" w:space="0" w:color="000000"/>
-              <w:right w:val="single" w:sz="6" w:space="0" w:color="000000"/>
-            </w:tcBorders>
-            <w:shd w:val="clear" w:color="auto" w:fill="FFFFFF"/>
-            <w:tcMar>
-              <w:top w:w="60" w:type="dxa"/>
-              <w:left w:w="60" w:type="dxa"/>
-              <w:bottom w:w="60" w:type="dxa"/>
-              <w:right w:w="60" w:type="dxa"/>
-            </w:tcMar>
-            <w:vAlign w:val="center"/>
-          </w:tcPr>
-          <w:p>
-            <w:pPr>
-              <w:jc w:val="center"/>
-              <w:rPr>
-                <w:sz w:val="20"/>
-                <w:szCs w:val="20"/>
-              </w:rPr>
-            </w:pPr>
-            <w:r>
-              <w:rPr>
-                <w:sz w:val="20"/>
-                <w:szCs w:val="20"/>
-              </w:rPr>
-              <w:t>x</w:t>
-            </w:r>
-          </w:p>
-        </w:tc>
-        <w:tc>
-          <w:tcPr>
-            <w:tcW w:w="1193" w:type="dxa"/>
-            <w:tcBorders>
-              <w:top w:val="single" w:sz="6" w:space="0" w:color="000000"/>
-              <w:left w:val="single" w:sz="6" w:space="0" w:color="000000"/>
-              <w:bottom w:val="single" w:sz="6" w:space="0" w:color="000000"/>
-              <w:right w:val="single" w:sz="6" w:space="0" w:color="000000"/>
-            </w:tcBorders>
-            <w:shd w:val="clear" w:color="auto" w:fill="FFFFFF"/>
-            <w:tcMar>
-              <w:top w:w="60" w:type="dxa"/>
-              <w:left w:w="60" w:type="dxa"/>
-              <w:bottom w:w="60" w:type="dxa"/>
-              <w:right w:w="60" w:type="dxa"/>
-            </w:tcMar>
-            <w:vAlign w:val="center"/>
-          </w:tcPr>
-          <w:p>
-            <w:pPr>
-              <w:jc w:val="center"/>
-              <w:rPr>
-                <w:sz w:val="20"/>
-                <w:szCs w:val="20"/>
-              </w:rPr>
-            </w:pPr>
-          </w:p>
-        </w:tc>
-      </w:tr>
-      <w:tr>
-        <w:trPr>
-          <w:trHeight w:val="440"/>
-          <w:jc w:val="center"/>
-        </w:trPr>
-        <w:tc>
-          <w:tcPr>
-            <w:tcW w:w="1486" w:type="dxa"/>
-            <w:vMerge/>
-            <w:tcBorders>
-              <w:left w:val="single" w:sz="6" w:space="0" w:color="000000"/>
-              <w:right w:val="single" w:sz="6" w:space="0" w:color="000000"/>
-            </w:tcBorders>
-            <w:shd w:val="clear" w:color="auto" w:fill="FFFFFF"/>
-            <w:tcMar>
-              <w:top w:w="60" w:type="dxa"/>
-              <w:left w:w="60" w:type="dxa"/>
-              <w:bottom w:w="60" w:type="dxa"/>
-              <w:right w:w="60" w:type="dxa"/>
-            </w:tcMar>
-            <w:vAlign w:val="center"/>
-          </w:tcPr>
-          <w:p>
-            <w:pPr>
-              <w:jc w:val="center"/>
-            </w:pPr>
-          </w:p>
-        </w:tc>
-        <w:tc>
-          <w:tcPr>
-            <w:tcW w:w="2002" w:type="dxa"/>
-            <w:tcBorders>
-              <w:top w:val="single" w:sz="6" w:space="0" w:color="000000"/>
-              <w:left w:val="single" w:sz="6" w:space="0" w:color="000000"/>
-              <w:bottom w:val="single" w:sz="6" w:space="0" w:color="000000"/>
-              <w:right w:val="single" w:sz="6" w:space="0" w:color="000000"/>
-            </w:tcBorders>
-            <w:shd w:val="clear" w:color="auto" w:fill="FFFFFF"/>
-            <w:tcMar>
-              <w:top w:w="60" w:type="dxa"/>
-              <w:left w:w="60" w:type="dxa"/>
-              <w:bottom w:w="60" w:type="dxa"/>
-              <w:right w:w="60" w:type="dxa"/>
-            </w:tcMar>
-            <w:vAlign w:val="center"/>
-          </w:tcPr>
-          <w:p>
-            <w:pPr>
-              <w:jc w:val="center"/>
-              <w:rPr>
-                <w:sz w:val="20"/>
-                <w:szCs w:val="20"/>
-              </w:rPr>
-            </w:pPr>
-            <w:proofErr w:type="spellStart"/>
-            <w:r>
-              <w:rPr>
-                <w:sz w:val="20"/>
-                <w:szCs w:val="20"/>
-              </w:rPr>
-              <w:t>Intégrer</w:t>
-            </w:r>
-            <w:proofErr w:type="spellEnd"/>
-            <w:r>
-              <w:rPr>
-                <w:sz w:val="20"/>
-                <w:szCs w:val="20"/>
-              </w:rPr>
-              <w:t xml:space="preserve"> la </w:t>
-            </w:r>
-            <w:proofErr w:type="spellStart"/>
-            <w:r>
-              <w:rPr>
-                <w:sz w:val="20"/>
-                <w:szCs w:val="20"/>
-              </w:rPr>
-              <w:t>génération</w:t>
-            </w:r>
-            <w:proofErr w:type="spellEnd"/>
-            <w:r>
-              <w:rPr>
-                <w:sz w:val="20"/>
-                <w:szCs w:val="20"/>
-              </w:rPr>
-              <w:t xml:space="preserve"> </w:t>
-            </w:r>
-            <w:proofErr w:type="spellStart"/>
-            <w:r>
-              <w:rPr>
-                <w:sz w:val="20"/>
-                <w:szCs w:val="20"/>
-              </w:rPr>
-              <w:t>d’environnement</w:t>
-            </w:r>
-            <w:proofErr w:type="spellEnd"/>
-            <w:r>
-              <w:rPr>
-                <w:sz w:val="20"/>
-                <w:szCs w:val="20"/>
-              </w:rPr>
-              <w:t xml:space="preserve"> à </w:t>
-            </w:r>
-            <w:proofErr w:type="spellStart"/>
-            <w:r>
-              <w:rPr>
-                <w:sz w:val="20"/>
-                <w:szCs w:val="20"/>
-              </w:rPr>
-              <w:t>l’automate</w:t>
-            </w:r>
-            <w:proofErr w:type="spellEnd"/>
-            <w:r>
-              <w:rPr>
-                <w:sz w:val="20"/>
-                <w:szCs w:val="20"/>
-              </w:rPr>
-              <w:t xml:space="preserve"> </w:t>
-            </w:r>
-            <w:proofErr w:type="spellStart"/>
-            <w:r>
-              <w:rPr>
-                <w:sz w:val="20"/>
-                <w:szCs w:val="20"/>
-              </w:rPr>
-              <w:t>Forêt</w:t>
-            </w:r>
-            <w:proofErr w:type="spellEnd"/>
-          </w:p>
-        </w:tc>
-        <w:tc>
-          <w:tcPr>
-            <w:tcW w:w="669" w:type="dxa"/>
+            <w:tcW w:w="401" w:type="pct"/>
             <w:tcBorders>
               <w:top w:val="single" w:sz="6" w:space="0" w:color="000000"/>
               <w:left w:val="single" w:sz="6" w:space="0" w:color="000000"/>
@@ -1782,7 +1297,7 @@
         </w:tc>
         <w:tc>
           <w:tcPr>
-            <w:tcW w:w="594" w:type="dxa"/>
+            <w:tcW w:w="401" w:type="pct"/>
             <w:tcBorders>
               <w:top w:val="single" w:sz="6" w:space="0" w:color="000000"/>
               <w:left w:val="single" w:sz="6" w:space="0" w:color="000000"/>
@@ -1817,101 +1332,92 @@
         </w:tc>
         <w:tc>
           <w:tcPr>
-            <w:tcW w:w="594" w:type="dxa"/>
-            <w:tcBorders>
-              <w:top w:val="single" w:sz="6" w:space="0" w:color="000000"/>
-              <w:left w:val="single" w:sz="6" w:space="0" w:color="000000"/>
-              <w:bottom w:val="single" w:sz="6" w:space="0" w:color="000000"/>
-              <w:right w:val="single" w:sz="6" w:space="0" w:color="000000"/>
-            </w:tcBorders>
-            <w:shd w:val="clear" w:color="auto" w:fill="FFFFFF"/>
-            <w:tcMar>
-              <w:top w:w="60" w:type="dxa"/>
-              <w:left w:w="60" w:type="dxa"/>
-              <w:bottom w:w="60" w:type="dxa"/>
-              <w:right w:w="60" w:type="dxa"/>
-            </w:tcMar>
-            <w:vAlign w:val="center"/>
-          </w:tcPr>
-          <w:p>
-            <w:pPr>
-              <w:jc w:val="center"/>
-              <w:rPr>
-                <w:sz w:val="20"/>
-                <w:szCs w:val="20"/>
-              </w:rPr>
-            </w:pPr>
-            <w:r>
-              <w:rPr>
-                <w:sz w:val="20"/>
-                <w:szCs w:val="20"/>
-              </w:rPr>
-              <w:t>4</w:t>
-            </w:r>
-          </w:p>
-        </w:tc>
-        <w:tc>
-          <w:tcPr>
-            <w:tcW w:w="1193" w:type="dxa"/>
-            <w:tcBorders>
-              <w:top w:val="single" w:sz="6" w:space="0" w:color="000000"/>
-              <w:left w:val="single" w:sz="6" w:space="0" w:color="000000"/>
-              <w:bottom w:val="single" w:sz="6" w:space="0" w:color="000000"/>
-              <w:right w:val="single" w:sz="6" w:space="0" w:color="000000"/>
-            </w:tcBorders>
-            <w:shd w:val="clear" w:color="auto" w:fill="FFFFFF"/>
-            <w:tcMar>
-              <w:top w:w="60" w:type="dxa"/>
-              <w:left w:w="60" w:type="dxa"/>
-              <w:bottom w:w="60" w:type="dxa"/>
-              <w:right w:w="60" w:type="dxa"/>
-            </w:tcMar>
-            <w:vAlign w:val="center"/>
-          </w:tcPr>
-          <w:p>
-            <w:pPr>
-              <w:jc w:val="center"/>
-              <w:rPr>
-                <w:sz w:val="20"/>
-                <w:szCs w:val="20"/>
-              </w:rPr>
-            </w:pPr>
-            <w:r>
-              <w:rPr>
-                <w:sz w:val="20"/>
-                <w:szCs w:val="20"/>
-              </w:rPr>
-              <w:t>x</w:t>
-            </w:r>
-          </w:p>
-        </w:tc>
-        <w:tc>
-          <w:tcPr>
-            <w:tcW w:w="1193" w:type="dxa"/>
-            <w:tcBorders>
-              <w:top w:val="single" w:sz="6" w:space="0" w:color="000000"/>
-              <w:left w:val="single" w:sz="6" w:space="0" w:color="000000"/>
-              <w:bottom w:val="single" w:sz="6" w:space="0" w:color="000000"/>
-              <w:right w:val="single" w:sz="6" w:space="0" w:color="000000"/>
-            </w:tcBorders>
-            <w:shd w:val="clear" w:color="auto" w:fill="FFFFFF"/>
-            <w:tcMar>
-              <w:top w:w="60" w:type="dxa"/>
-              <w:left w:w="60" w:type="dxa"/>
-              <w:bottom w:w="60" w:type="dxa"/>
-              <w:right w:w="60" w:type="dxa"/>
-            </w:tcMar>
-            <w:vAlign w:val="center"/>
-          </w:tcPr>
-          <w:p>
-            <w:pPr>
-              <w:jc w:val="center"/>
-            </w:pPr>
-          </w:p>
-        </w:tc>
-        <w:tc>
-          <w:tcPr>
-            <w:tcW w:w="1193" w:type="dxa"/>
+            <w:tcW w:w="403" w:type="pct"/>
+            <w:tcBorders>
+              <w:top w:val="single" w:sz="6" w:space="0" w:color="000000"/>
+              <w:left w:val="single" w:sz="6" w:space="0" w:color="000000"/>
+              <w:bottom w:val="single" w:sz="6" w:space="0" w:color="000000"/>
+              <w:right w:val="single" w:sz="6" w:space="0" w:color="000000"/>
+            </w:tcBorders>
+            <w:shd w:val="clear" w:color="auto" w:fill="FFFFFF"/>
+            <w:vAlign w:val="center"/>
+          </w:tcPr>
+          <w:p>
+            <w:pPr>
+              <w:jc w:val="center"/>
+              <w:rPr>
+                <w:sz w:val="20"/>
+                <w:szCs w:val="20"/>
+              </w:rPr>
+            </w:pPr>
+            <w:r>
+              <w:rPr>
+                <w:sz w:val="20"/>
+                <w:szCs w:val="20"/>
+              </w:rPr>
+              <w:t>10</w:t>
+            </w:r>
+          </w:p>
+        </w:tc>
+        <w:tc>
+          <w:tcPr>
+            <w:tcW w:w="561" w:type="pct"/>
+            <w:tcBorders>
+              <w:top w:val="single" w:sz="6" w:space="0" w:color="000000"/>
+              <w:left w:val="single" w:sz="6" w:space="0" w:color="000000"/>
+              <w:bottom w:val="single" w:sz="6" w:space="0" w:color="000000"/>
+              <w:right w:val="single" w:sz="6" w:space="0" w:color="000000"/>
+            </w:tcBorders>
+            <w:shd w:val="clear" w:color="auto" w:fill="FFFFFF"/>
+            <w:tcMar>
+              <w:top w:w="60" w:type="dxa"/>
+              <w:left w:w="60" w:type="dxa"/>
+              <w:bottom w:w="60" w:type="dxa"/>
+              <w:right w:w="60" w:type="dxa"/>
+            </w:tcMar>
+            <w:vAlign w:val="center"/>
+          </w:tcPr>
+          <w:p>
+            <w:pPr>
+              <w:jc w:val="center"/>
+              <w:rPr>
+                <w:sz w:val="20"/>
+                <w:szCs w:val="20"/>
+              </w:rPr>
+            </w:pPr>
+          </w:p>
+        </w:tc>
+        <w:tc>
+          <w:tcPr>
+            <w:tcW w:w="561" w:type="pct"/>
+            <w:tcBorders>
+              <w:top w:val="single" w:sz="6" w:space="0" w:color="000000"/>
+              <w:left w:val="single" w:sz="6" w:space="0" w:color="000000"/>
+              <w:bottom w:val="single" w:sz="6" w:space="0" w:color="000000"/>
+              <w:right w:val="single" w:sz="6" w:space="0" w:color="000000"/>
+            </w:tcBorders>
+            <w:shd w:val="clear" w:color="auto" w:fill="FFFFFF"/>
+            <w:tcMar>
+              <w:top w:w="60" w:type="dxa"/>
+              <w:left w:w="60" w:type="dxa"/>
+              <w:bottom w:w="60" w:type="dxa"/>
+              <w:right w:w="60" w:type="dxa"/>
+            </w:tcMar>
+            <w:vAlign w:val="center"/>
+          </w:tcPr>
+          <w:p>
+            <w:pPr>
+              <w:jc w:val="center"/>
+              <w:rPr>
+                <w:sz w:val="20"/>
+                <w:szCs w:val="20"/>
+              </w:rPr>
+            </w:pPr>
+          </w:p>
+        </w:tc>
+        <w:tc>
+          <w:tcPr>
+            <w:tcW w:w="561" w:type="pct"/>
             <w:tcBorders>
               <w:top w:val="single" w:sz="6" w:space="0" w:color="000000"/>
               <w:left w:val="single" w:sz="6" w:space="0" w:color="000000"/>
@@ -1941,11 +1447,10 @@
       <w:tr>
         <w:trPr>
           <w:trHeight w:val="320"/>
-          <w:jc w:val="center"/>
         </w:trPr>
         <w:tc>
           <w:tcPr>
-            <w:tcW w:w="1486" w:type="dxa"/>
+            <w:tcW w:w="772" w:type="pct"/>
             <w:vMerge/>
             <w:tcBorders>
               <w:left w:val="single" w:sz="6" w:space="0" w:color="000000"/>
@@ -1974,251 +1479,234 @@
         </w:tc>
         <w:tc>
           <w:tcPr>
-            <w:tcW w:w="2002" w:type="dxa"/>
-            <w:tcBorders>
-              <w:top w:val="single" w:sz="6" w:space="0" w:color="000000"/>
-              <w:left w:val="single" w:sz="6" w:space="0" w:color="000000"/>
-              <w:bottom w:val="single" w:sz="6" w:space="0" w:color="000000"/>
-              <w:right w:val="single" w:sz="6" w:space="0" w:color="000000"/>
-            </w:tcBorders>
-            <w:shd w:val="clear" w:color="auto" w:fill="FFFFFF"/>
-            <w:tcMar>
-              <w:top w:w="60" w:type="dxa"/>
-              <w:left w:w="60" w:type="dxa"/>
-              <w:bottom w:w="60" w:type="dxa"/>
-              <w:right w:w="60" w:type="dxa"/>
-            </w:tcMar>
-            <w:vAlign w:val="center"/>
-          </w:tcPr>
-          <w:p>
-            <w:pPr>
-              <w:jc w:val="center"/>
-              <w:rPr>
-                <w:sz w:val="20"/>
-                <w:szCs w:val="20"/>
-              </w:rPr>
-            </w:pPr>
-            <w:r>
-              <w:rPr>
-                <w:sz w:val="20"/>
-                <w:szCs w:val="20"/>
-              </w:rPr>
-              <w:t xml:space="preserve">Modifier </w:t>
-            </w:r>
-            <w:proofErr w:type="spellStart"/>
-            <w:r>
-              <w:rPr>
-                <w:sz w:val="20"/>
-                <w:szCs w:val="20"/>
-              </w:rPr>
-              <w:t>l’architecture</w:t>
-            </w:r>
-            <w:proofErr w:type="spellEnd"/>
-            <w:r>
-              <w:rPr>
-                <w:sz w:val="20"/>
-                <w:szCs w:val="20"/>
-              </w:rPr>
-              <w:t xml:space="preserve"> pour </w:t>
-            </w:r>
-            <w:proofErr w:type="spellStart"/>
-            <w:r>
-              <w:rPr>
-                <w:sz w:val="20"/>
-                <w:szCs w:val="20"/>
-              </w:rPr>
-              <w:t>permettre</w:t>
-            </w:r>
-            <w:proofErr w:type="spellEnd"/>
-            <w:r>
-              <w:rPr>
-                <w:sz w:val="20"/>
-                <w:szCs w:val="20"/>
-              </w:rPr>
-              <w:t xml:space="preserve"> </w:t>
-            </w:r>
-            <w:proofErr w:type="spellStart"/>
-            <w:r>
-              <w:rPr>
-                <w:sz w:val="20"/>
-                <w:szCs w:val="20"/>
-              </w:rPr>
-              <w:t>plusieurs</w:t>
-            </w:r>
-            <w:proofErr w:type="spellEnd"/>
-            <w:r>
-              <w:rPr>
-                <w:sz w:val="20"/>
-                <w:szCs w:val="20"/>
-              </w:rPr>
-              <w:t xml:space="preserve"> </w:t>
-            </w:r>
-            <w:proofErr w:type="spellStart"/>
-            <w:r>
-              <w:rPr>
-                <w:sz w:val="20"/>
-                <w:szCs w:val="20"/>
-              </w:rPr>
-              <w:t>états</w:t>
-            </w:r>
-            <w:proofErr w:type="spellEnd"/>
-            <w:r>
-              <w:rPr>
-                <w:sz w:val="20"/>
-                <w:szCs w:val="20"/>
-              </w:rPr>
-              <w:t xml:space="preserve"> pour </w:t>
-            </w:r>
-            <w:proofErr w:type="spellStart"/>
-            <w:r>
-              <w:rPr>
-                <w:sz w:val="20"/>
-                <w:szCs w:val="20"/>
-              </w:rPr>
-              <w:t>une</w:t>
-            </w:r>
-            <w:proofErr w:type="spellEnd"/>
-            <w:r>
-              <w:rPr>
-                <w:sz w:val="20"/>
-                <w:szCs w:val="20"/>
-              </w:rPr>
-              <w:t xml:space="preserve"> case</w:t>
-            </w:r>
-          </w:p>
-        </w:tc>
-        <w:tc>
-          <w:tcPr>
-            <w:tcW w:w="669" w:type="dxa"/>
-            <w:tcBorders>
-              <w:top w:val="single" w:sz="6" w:space="0" w:color="000000"/>
-              <w:left w:val="single" w:sz="6" w:space="0" w:color="000000"/>
-              <w:bottom w:val="single" w:sz="6" w:space="0" w:color="000000"/>
-              <w:right w:val="single" w:sz="6" w:space="0" w:color="000000"/>
-            </w:tcBorders>
-            <w:shd w:val="clear" w:color="auto" w:fill="FFFFFF"/>
-            <w:tcMar>
-              <w:top w:w="60" w:type="dxa"/>
-              <w:left w:w="60" w:type="dxa"/>
-              <w:bottom w:w="60" w:type="dxa"/>
-              <w:right w:w="60" w:type="dxa"/>
-            </w:tcMar>
-            <w:vAlign w:val="center"/>
-          </w:tcPr>
-          <w:p>
-            <w:pPr>
-              <w:jc w:val="center"/>
-            </w:pPr>
-            <w:r>
+            <w:tcW w:w="940" w:type="pct"/>
+            <w:tcBorders>
+              <w:top w:val="single" w:sz="6" w:space="0" w:color="000000"/>
+              <w:left w:val="single" w:sz="6" w:space="0" w:color="000000"/>
+              <w:bottom w:val="single" w:sz="6" w:space="0" w:color="000000"/>
+              <w:right w:val="single" w:sz="6" w:space="0" w:color="000000"/>
+            </w:tcBorders>
+            <w:shd w:val="clear" w:color="auto" w:fill="FFFFFF"/>
+            <w:tcMar>
+              <w:top w:w="60" w:type="dxa"/>
+              <w:left w:w="60" w:type="dxa"/>
+              <w:bottom w:w="60" w:type="dxa"/>
+              <w:right w:w="60" w:type="dxa"/>
+            </w:tcMar>
+            <w:vAlign w:val="center"/>
+          </w:tcPr>
+          <w:p>
+            <w:pPr>
+              <w:jc w:val="center"/>
+              <w:rPr>
+                <w:sz w:val="20"/>
+                <w:szCs w:val="20"/>
+              </w:rPr>
+            </w:pPr>
+            <w:r>
+              <w:rPr>
+                <w:sz w:val="20"/>
+                <w:szCs w:val="20"/>
+              </w:rPr>
+              <w:t>Modifier l’architecture pour permettre plusieurs états pour une case</w:t>
+            </w:r>
+          </w:p>
+        </w:tc>
+        <w:tc>
+          <w:tcPr>
+            <w:tcW w:w="401" w:type="pct"/>
+            <w:tcBorders>
+              <w:top w:val="single" w:sz="6" w:space="0" w:color="000000"/>
+              <w:left w:val="single" w:sz="6" w:space="0" w:color="000000"/>
+              <w:bottom w:val="single" w:sz="6" w:space="0" w:color="000000"/>
+              <w:right w:val="single" w:sz="6" w:space="0" w:color="000000"/>
+            </w:tcBorders>
+            <w:shd w:val="clear" w:color="auto" w:fill="FFFFFF"/>
+            <w:tcMar>
+              <w:top w:w="60" w:type="dxa"/>
+              <w:left w:w="60" w:type="dxa"/>
+              <w:bottom w:w="60" w:type="dxa"/>
+              <w:right w:w="60" w:type="dxa"/>
+            </w:tcMar>
+            <w:vAlign w:val="center"/>
+          </w:tcPr>
+          <w:p>
+            <w:pPr>
+              <w:jc w:val="center"/>
+              <w:rPr>
+                <w:sz w:val="20"/>
+                <w:szCs w:val="20"/>
+              </w:rPr>
+            </w:pPr>
+            <w:r>
+              <w:rPr>
+                <w:sz w:val="20"/>
+                <w:szCs w:val="20"/>
+              </w:rPr>
               <w:t>2</w:t>
             </w:r>
           </w:p>
         </w:tc>
         <w:tc>
           <w:tcPr>
-            <w:tcW w:w="594" w:type="dxa"/>
-            <w:tcBorders>
-              <w:top w:val="single" w:sz="6" w:space="0" w:color="000000"/>
-              <w:left w:val="single" w:sz="6" w:space="0" w:color="000000"/>
-              <w:bottom w:val="single" w:sz="6" w:space="0" w:color="000000"/>
-              <w:right w:val="single" w:sz="6" w:space="0" w:color="000000"/>
-            </w:tcBorders>
-            <w:shd w:val="clear" w:color="auto" w:fill="FFFFFF"/>
-            <w:tcMar>
-              <w:top w:w="60" w:type="dxa"/>
-              <w:left w:w="60" w:type="dxa"/>
-              <w:bottom w:w="60" w:type="dxa"/>
-              <w:right w:w="60" w:type="dxa"/>
-            </w:tcMar>
-            <w:vAlign w:val="center"/>
-          </w:tcPr>
-          <w:p>
-            <w:pPr>
-              <w:jc w:val="center"/>
-            </w:pPr>
-            <w:r>
+            <w:tcW w:w="401" w:type="pct"/>
+            <w:tcBorders>
+              <w:top w:val="single" w:sz="6" w:space="0" w:color="000000"/>
+              <w:left w:val="single" w:sz="6" w:space="0" w:color="000000"/>
+              <w:bottom w:val="single" w:sz="6" w:space="0" w:color="000000"/>
+              <w:right w:val="single" w:sz="6" w:space="0" w:color="000000"/>
+            </w:tcBorders>
+            <w:shd w:val="clear" w:color="auto" w:fill="FFFFFF"/>
+            <w:tcMar>
+              <w:top w:w="60" w:type="dxa"/>
+              <w:left w:w="60" w:type="dxa"/>
+              <w:bottom w:w="60" w:type="dxa"/>
+              <w:right w:w="60" w:type="dxa"/>
+            </w:tcMar>
+            <w:vAlign w:val="center"/>
+          </w:tcPr>
+          <w:p>
+            <w:pPr>
+              <w:jc w:val="center"/>
+              <w:rPr>
+                <w:sz w:val="20"/>
+                <w:szCs w:val="20"/>
+              </w:rPr>
+            </w:pPr>
+            <w:r>
+              <w:rPr>
+                <w:sz w:val="20"/>
+                <w:szCs w:val="20"/>
+              </w:rPr>
               <w:t>0</w:t>
             </w:r>
           </w:p>
         </w:tc>
         <w:tc>
           <w:tcPr>
-            <w:tcW w:w="594" w:type="dxa"/>
-            <w:tcBorders>
-              <w:top w:val="single" w:sz="6" w:space="0" w:color="000000"/>
-              <w:left w:val="single" w:sz="6" w:space="0" w:color="000000"/>
-              <w:bottom w:val="single" w:sz="6" w:space="0" w:color="000000"/>
-              <w:right w:val="single" w:sz="6" w:space="0" w:color="000000"/>
-            </w:tcBorders>
-            <w:shd w:val="clear" w:color="auto" w:fill="FFFFFF"/>
-            <w:tcMar>
-              <w:top w:w="60" w:type="dxa"/>
-              <w:left w:w="60" w:type="dxa"/>
-              <w:bottom w:w="60" w:type="dxa"/>
-              <w:right w:w="60" w:type="dxa"/>
-            </w:tcMar>
-            <w:vAlign w:val="center"/>
-          </w:tcPr>
-          <w:p>
-            <w:pPr>
-              <w:jc w:val="center"/>
-            </w:pPr>
-            <w:r>
+            <w:tcW w:w="401" w:type="pct"/>
+            <w:tcBorders>
+              <w:top w:val="single" w:sz="6" w:space="0" w:color="000000"/>
+              <w:left w:val="single" w:sz="6" w:space="0" w:color="000000"/>
+              <w:bottom w:val="single" w:sz="6" w:space="0" w:color="000000"/>
+              <w:right w:val="single" w:sz="6" w:space="0" w:color="000000"/>
+            </w:tcBorders>
+            <w:shd w:val="clear" w:color="auto" w:fill="FFFFFF"/>
+            <w:tcMar>
+              <w:top w:w="60" w:type="dxa"/>
+              <w:left w:w="60" w:type="dxa"/>
+              <w:bottom w:w="60" w:type="dxa"/>
+              <w:right w:w="60" w:type="dxa"/>
+            </w:tcMar>
+            <w:vAlign w:val="center"/>
+          </w:tcPr>
+          <w:p>
+            <w:pPr>
+              <w:jc w:val="center"/>
+              <w:rPr>
+                <w:sz w:val="20"/>
+                <w:szCs w:val="20"/>
+              </w:rPr>
+            </w:pPr>
+            <w:r>
+              <w:rPr>
+                <w:sz w:val="20"/>
+                <w:szCs w:val="20"/>
+              </w:rPr>
               <w:t>0</w:t>
             </w:r>
           </w:p>
         </w:tc>
         <w:tc>
           <w:tcPr>
-            <w:tcW w:w="1193" w:type="dxa"/>
-            <w:tcBorders>
-              <w:top w:val="single" w:sz="6" w:space="0" w:color="000000"/>
-              <w:left w:val="single" w:sz="6" w:space="0" w:color="000000"/>
-              <w:bottom w:val="single" w:sz="6" w:space="0" w:color="000000"/>
-              <w:right w:val="single" w:sz="6" w:space="0" w:color="000000"/>
-            </w:tcBorders>
-            <w:shd w:val="clear" w:color="auto" w:fill="FFFFFF"/>
-            <w:tcMar>
-              <w:top w:w="60" w:type="dxa"/>
-              <w:left w:w="60" w:type="dxa"/>
-              <w:bottom w:w="60" w:type="dxa"/>
-              <w:right w:w="60" w:type="dxa"/>
-            </w:tcMar>
-            <w:vAlign w:val="center"/>
-          </w:tcPr>
-          <w:p>
-            <w:pPr>
-              <w:jc w:val="center"/>
-            </w:pPr>
-          </w:p>
-        </w:tc>
-        <w:tc>
-          <w:tcPr>
-            <w:tcW w:w="1193" w:type="dxa"/>
-            <w:tcBorders>
-              <w:top w:val="single" w:sz="6" w:space="0" w:color="000000"/>
-              <w:left w:val="single" w:sz="6" w:space="0" w:color="000000"/>
-              <w:bottom w:val="single" w:sz="6" w:space="0" w:color="000000"/>
-              <w:right w:val="single" w:sz="6" w:space="0" w:color="000000"/>
-            </w:tcBorders>
-            <w:shd w:val="clear" w:color="auto" w:fill="FFFFFF"/>
-            <w:tcMar>
-              <w:top w:w="60" w:type="dxa"/>
-              <w:left w:w="60" w:type="dxa"/>
-              <w:bottom w:w="60" w:type="dxa"/>
-              <w:right w:w="60" w:type="dxa"/>
-            </w:tcMar>
-            <w:vAlign w:val="center"/>
-          </w:tcPr>
-          <w:p>
-            <w:pPr>
-              <w:jc w:val="center"/>
-            </w:pPr>
-          </w:p>
-        </w:tc>
-        <w:tc>
-          <w:tcPr>
-            <w:tcW w:w="1193" w:type="dxa"/>
+            <w:tcW w:w="403" w:type="pct"/>
+            <w:tcBorders>
+              <w:top w:val="single" w:sz="6" w:space="0" w:color="000000"/>
+              <w:left w:val="single" w:sz="6" w:space="0" w:color="000000"/>
+              <w:bottom w:val="single" w:sz="6" w:space="0" w:color="000000"/>
+              <w:right w:val="single" w:sz="6" w:space="0" w:color="000000"/>
+            </w:tcBorders>
+            <w:shd w:val="clear" w:color="auto" w:fill="FFFFFF"/>
+            <w:vAlign w:val="center"/>
+          </w:tcPr>
+          <w:p>
+            <w:pPr>
+              <w:jc w:val="center"/>
+              <w:rPr>
+                <w:sz w:val="20"/>
+                <w:szCs w:val="20"/>
+              </w:rPr>
+            </w:pPr>
+            <w:r>
+              <w:rPr>
+                <w:sz w:val="20"/>
+                <w:szCs w:val="20"/>
+              </w:rPr>
+              <w:t>0</w:t>
+            </w:r>
+            <w:bookmarkStart w:id="0" w:name="_GoBack"/>
+            <w:bookmarkEnd w:id="0"/>
+          </w:p>
+        </w:tc>
+        <w:tc>
+          <w:tcPr>
+            <w:tcW w:w="561" w:type="pct"/>
+            <w:tcBorders>
+              <w:top w:val="single" w:sz="6" w:space="0" w:color="000000"/>
+              <w:left w:val="single" w:sz="6" w:space="0" w:color="000000"/>
+              <w:bottom w:val="single" w:sz="6" w:space="0" w:color="000000"/>
+              <w:right w:val="single" w:sz="6" w:space="0" w:color="000000"/>
+            </w:tcBorders>
+            <w:shd w:val="clear" w:color="auto" w:fill="FFFFFF"/>
+            <w:tcMar>
+              <w:top w:w="60" w:type="dxa"/>
+              <w:left w:w="60" w:type="dxa"/>
+              <w:bottom w:w="60" w:type="dxa"/>
+              <w:right w:w="60" w:type="dxa"/>
+            </w:tcMar>
+            <w:vAlign w:val="center"/>
+          </w:tcPr>
+          <w:p>
+            <w:pPr>
+              <w:jc w:val="center"/>
+              <w:rPr>
+                <w:sz w:val="20"/>
+                <w:szCs w:val="20"/>
+              </w:rPr>
+            </w:pPr>
+          </w:p>
+        </w:tc>
+        <w:tc>
+          <w:tcPr>
+            <w:tcW w:w="561" w:type="pct"/>
+            <w:tcBorders>
+              <w:top w:val="single" w:sz="6" w:space="0" w:color="000000"/>
+              <w:left w:val="single" w:sz="6" w:space="0" w:color="000000"/>
+              <w:bottom w:val="single" w:sz="6" w:space="0" w:color="000000"/>
+              <w:right w:val="single" w:sz="6" w:space="0" w:color="000000"/>
+            </w:tcBorders>
+            <w:shd w:val="clear" w:color="auto" w:fill="FFFFFF"/>
+            <w:tcMar>
+              <w:top w:w="60" w:type="dxa"/>
+              <w:left w:w="60" w:type="dxa"/>
+              <w:bottom w:w="60" w:type="dxa"/>
+              <w:right w:w="60" w:type="dxa"/>
+            </w:tcMar>
+            <w:vAlign w:val="center"/>
+          </w:tcPr>
+          <w:p>
+            <w:pPr>
+              <w:jc w:val="center"/>
+              <w:rPr>
+                <w:sz w:val="20"/>
+                <w:szCs w:val="20"/>
+              </w:rPr>
+            </w:pPr>
+          </w:p>
+        </w:tc>
+        <w:tc>
+          <w:tcPr>
+            <w:tcW w:w="561" w:type="pct"/>
             <w:tcBorders>
               <w:top w:val="single" w:sz="6" w:space="0" w:color="000000"/>
               <w:left w:val="single" w:sz="6" w:space="0" w:color="000000"/>
@@ -2380,7 +1868,7 @@
         </w:rPr>
       </w:pPr>
       <w:r>
-        <w:t>// TODO</w:t>
+        <w:t>Le paysage est désormais généré aléatoirement. Les prédateurs chassent les proies, les proies se nourissent d’herbe. Les fonctionnalités de reproduction des agents doivent être implémentées. Les biomes doivent être intégrés.</w:t>
       </w:r>
     </w:p>
     <w:p>
@@ -2414,40 +1902,12 @@
       <w:pPr>
         <w:jc w:val="both"/>
       </w:pPr>
-      <w:proofErr w:type="spellStart"/>
-      <w:r>
-        <w:t>Aucun</w:t>
-      </w:r>
-      <w:proofErr w:type="spellEnd"/>
-      <w:r>
-        <w:t xml:space="preserve"> </w:t>
-      </w:r>
-      <w:proofErr w:type="spellStart"/>
-      <w:r>
-        <w:t>problème</w:t>
-      </w:r>
-      <w:proofErr w:type="spellEnd"/>
-      <w:r>
-        <w:t xml:space="preserve"> </w:t>
-      </w:r>
-      <w:proofErr w:type="spellStart"/>
-      <w:r>
-        <w:t>d’organisation</w:t>
-      </w:r>
-      <w:proofErr w:type="spellEnd"/>
-      <w:r>
-        <w:t xml:space="preserve"> de </w:t>
-      </w:r>
-      <w:proofErr w:type="spellStart"/>
-      <w:r>
-        <w:t>l’équipe</w:t>
-      </w:r>
-      <w:proofErr w:type="spellEnd"/>
-      <w:r>
-        <w:t>.</w:t>
-      </w:r>
-      <w:bookmarkStart w:id="0" w:name="_GoBack"/>
-      <w:bookmarkEnd w:id="0"/>
+      <w:r>
+        <w:t>La semaine de partiels ainsi que quelques aléas médicaux d’un des membre du binôme expliquent la répartition contestable du temps de travail au cours du sprint. Le travail prévu à quand même</w:t>
+      </w:r>
+      <w:r>
+        <w:t xml:space="preserve"> pu être achevé à temps.</w:t>
+      </w:r>
     </w:p>
     <w:p>
       <w:pPr>

</xml_diff>